<commit_message>
posteri, projektikortti, ja koodin viimeistelyä ja yhistelyä
</commit_message>
<xml_diff>
--- a/Posteri_Malli.docx
+++ b/Posteri_Malli.docx
@@ -421,52 +421,59 @@
     </w:p>
     <w:p>
       <w:pPr>
-        <w:rPr>
-          <w:lang w:val="en-US"/>
-        </w:rPr>
-      </w:pPr>
-    </w:p>
-    <w:p>
-      <w:pPr>
-        <w:rPr>
-          <w:lang w:val="en-US"/>
-        </w:rPr>
-      </w:pPr>
-    </w:p>
-    <w:p>
-      <w:pPr>
-        <w:rPr>
-          <w:lang w:val="en-US"/>
-        </w:rPr>
-      </w:pPr>
-    </w:p>
-    <w:p>
-      <w:pPr>
-        <w:rPr>
-          <w:lang w:val="en-US"/>
-        </w:rPr>
-      </w:pPr>
-    </w:p>
-    <w:p>
-      <w:pPr>
-        <w:rPr>
-          <w:lang w:val="en-US"/>
-        </w:rPr>
-      </w:pPr>
-    </w:p>
-    <w:p>
-      <w:pPr>
-        <w:rPr>
-          <w:lang w:val="en-US"/>
-        </w:rPr>
-      </w:pPr>
-    </w:p>
-    <w:p>
-      <w:pPr>
-        <w:rPr>
-          <w:lang w:val="en-US"/>
-        </w:rPr>
-      </w:pPr>
+        <w:pStyle w:val="Heading1"/>
+        <w:ind w:left="19"/>
+        <w:rPr>
+          <w:lang w:val="en-US"/>
+        </w:rPr>
+      </w:pPr>
+      <w:r>
+        <w:rPr>
+          <w:lang w:val="en-US"/>
+        </w:rPr>
+        <w:t>Components</w:t>
+      </w:r>
+    </w:p>
+    <w:p>
+      <w:pPr>
+        <w:rPr>
+          <w:lang w:val="en-US"/>
+        </w:rPr>
+      </w:pPr>
+      <w:r>
+        <w:rPr>
+          <w:lang w:val="en-US"/>
+        </w:rPr>
+        <w:t xml:space="preserve">The </w:t>
+      </w:r>
+      <w:proofErr w:type="spellStart"/>
+      <w:r>
+        <w:rPr>
+          <w:lang w:val="en-US"/>
+        </w:rPr>
+        <w:t>carkit</w:t>
+      </w:r>
+      <w:proofErr w:type="spellEnd"/>
+      <w:r>
+        <w:rPr>
+          <w:lang w:val="en-US"/>
+        </w:rPr>
+        <w:t xml:space="preserve"> has 4 motors for the wheels. A motor driver board to control the motors. A servomotor and an ultrasound sensor for obstacle detecting. Bluetooth adapter and </w:t>
+      </w:r>
+      <w:proofErr w:type="gramStart"/>
+      <w:r>
+        <w:rPr>
+          <w:lang w:val="en-US"/>
+        </w:rPr>
+        <w:t>a</w:t>
+      </w:r>
+      <w:proofErr w:type="gramEnd"/>
+      <w:r>
+        <w:rPr>
+          <w:lang w:val="en-US"/>
+        </w:rPr>
+        <w:t xml:space="preserve"> IR-receiver for the remote controls. And also an Arduino to process the commands and driving logic.</w:t>
+      </w:r>
     </w:p>
     <w:p>
       <w:pPr>
@@ -482,15 +489,7 @@
           <w:sz w:val="24"/>
           <w:lang w:val="en-US"/>
         </w:rPr>
-        <w:t>Thes</w:t>
-      </w:r>
-      <w:r>
-        <w:rPr>
-          <w:color w:val="808080"/>
-          <w:sz w:val="24"/>
-          <w:lang w:val="en-US"/>
-        </w:rPr>
-        <w:t>is</w:t>
+        <w:t>Thesis</w:t>
       </w:r>
     </w:p>
     <w:p>
@@ -604,70 +603,6 @@
         <w:rPr>
           <w:lang w:val="en-US"/>
         </w:rPr>
-        <w:t>Components</w:t>
-      </w:r>
-    </w:p>
-    <w:p>
-      <w:pPr>
-        <w:rPr>
-          <w:lang w:val="en-US"/>
-        </w:rPr>
-      </w:pPr>
-      <w:r>
-        <w:rPr>
-          <w:lang w:val="en-US"/>
-        </w:rPr>
-        <w:t xml:space="preserve">The </w:t>
-      </w:r>
-      <w:proofErr w:type="spellStart"/>
-      <w:r>
-        <w:rPr>
-          <w:lang w:val="en-US"/>
-        </w:rPr>
-        <w:t>carkit</w:t>
-      </w:r>
-      <w:proofErr w:type="spellEnd"/>
-      <w:r>
-        <w:rPr>
-          <w:lang w:val="en-US"/>
-        </w:rPr>
-        <w:t xml:space="preserve"> has 4 motors for the wheels. A motor driver board to control the motors. A servomoto</w:t>
-      </w:r>
-      <w:bookmarkStart w:id="0" w:name="_GoBack"/>
-      <w:bookmarkEnd w:id="0"/>
-      <w:r>
-        <w:rPr>
-          <w:lang w:val="en-US"/>
-        </w:rPr>
-        <w:t xml:space="preserve">r and an ultrasound sensor for obstacle detecting. Bluetooth adapter and </w:t>
-      </w:r>
-      <w:proofErr w:type="gramStart"/>
-      <w:r>
-        <w:rPr>
-          <w:lang w:val="en-US"/>
-        </w:rPr>
-        <w:t>a</w:t>
-      </w:r>
-      <w:proofErr w:type="gramEnd"/>
-      <w:r>
-        <w:rPr>
-          <w:lang w:val="en-US"/>
-        </w:rPr>
-        <w:t xml:space="preserve"> IR-receiver for the remote controls. And also an Arduino to process the commands and driving logic.</w:t>
-      </w:r>
-    </w:p>
-    <w:p>
-      <w:pPr>
-        <w:pStyle w:val="Heading1"/>
-        <w:ind w:left="19"/>
-        <w:rPr>
-          <w:lang w:val="en-US"/>
-        </w:rPr>
-      </w:pPr>
-      <w:r>
-        <w:rPr>
-          <w:lang w:val="en-US"/>
-        </w:rPr>
         <w:t>Methods</w:t>
       </w:r>
     </w:p>
@@ -682,6 +617,12 @@
           <w:lang w:val="en-US"/>
         </w:rPr>
         <w:t xml:space="preserve">The Arduino was programmed using Arduino programming software. Bluetooth controlling was done with android studio. </w:t>
+      </w:r>
+      <w:r>
+        <w:rPr>
+          <w:lang w:val="en-US"/>
+        </w:rPr>
+        <w:t>The IR-controlling was done by mapping the hex values of each button on the IR-controller and then assigning a command to that button press value.</w:t>
       </w:r>
     </w:p>
     <w:p>
@@ -691,13 +632,19 @@
       </w:pPr>
       <w:r>
         <w:rPr>
+          <w:rFonts w:ascii="Verdana" w:hAnsi="Verdana"/>
           <w:noProof/>
+          <w:color w:val="085CA8"/>
+          <w:sz w:val="28"/>
+          <w:szCs w:val="28"/>
         </w:rPr>
         <w:drawing>
-          <wp:inline distT="0" distB="0" distL="0" distR="0">
-            <wp:extent cx="2560955" cy="2577215"/>
+          <wp:inline distT="0" distB="0" distL="0" distR="0" wp14:anchorId="6E70EED3" wp14:editId="7D871287">
+            <wp:extent cx="2560955" cy="2560955"/>
             <wp:effectExtent l="0" t="0" r="0" b="0"/>
-            <wp:docPr id="3" name="Picture 3" descr="C:\Users\t4pita00\Downloads\unnamed.jpg"/>
+            <wp:docPr id="1" name="Picture 1" descr="L298N Stepper Motor Driver Controller Board for Arduino (Works with Official Arduino Boards)">
+              <a:hlinkClick xmlns:a="http://schemas.openxmlformats.org/drawingml/2006/main" r:id="rId5" tgtFrame="&quot;_blank&quot;" tooltip="&quot;L298N Stepper Motor Driver Controller Board for Arduino (Works with Official Arduino Boards)&quot;"/>
+            </wp:docPr>
             <wp:cNvGraphicFramePr>
               <a:graphicFrameLocks xmlns:a="http://schemas.openxmlformats.org/drawingml/2006/main" noChangeAspect="1"/>
             </wp:cNvGraphicFramePr>
@@ -705,13 +652,15 @@
               <a:graphicData uri="http://schemas.openxmlformats.org/drawingml/2006/picture">
                 <pic:pic xmlns:pic="http://schemas.openxmlformats.org/drawingml/2006/picture">
                   <pic:nvPicPr>
-                    <pic:cNvPr id="0" name="Picture 3" descr="C:\Users\t4pita00\Downloads\unnamed.jpg"/>
+                    <pic:cNvPr id="0" name="Picture 3" descr="L298N Stepper Motor Driver Controller Board for Arduino (Works with Official Arduino Boards)">
+                      <a:hlinkClick r:id="rId5" tgtFrame="&quot;_blank&quot;" tooltip="&quot;L298N Stepper Motor Driver Controller Board for Arduino (Works with Official Arduino Boards)&quot;"/>
+                    </pic:cNvPr>
                     <pic:cNvPicPr>
                       <a:picLocks noChangeAspect="1" noChangeArrowheads="1"/>
                     </pic:cNvPicPr>
                   </pic:nvPicPr>
                   <pic:blipFill>
-                    <a:blip r:embed="rId5" cstate="print">
+                    <a:blip r:embed="rId6">
                       <a:extLst>
                         <a:ext uri="{28A0092B-C50C-407E-A947-70E740481C1C}">
                           <a14:useLocalDpi xmlns:a14="http://schemas.microsoft.com/office/drawing/2010/main" val="0"/>
@@ -726,7 +675,7 @@
                   <pic:spPr bwMode="auto">
                     <a:xfrm>
                       <a:off x="0" y="0"/>
-                      <a:ext cx="2560955" cy="2577215"/>
+                      <a:ext cx="2560955" cy="2560955"/>
                     </a:xfrm>
                     <a:prstGeom prst="rect">
                       <a:avLst/>
@@ -760,13 +709,7 @@
         <w:rPr>
           <w:lang w:val="en-US"/>
         </w:rPr>
-        <w:t>Project leader</w:t>
-      </w:r>
-      <w:r>
-        <w:rPr>
-          <w:lang w:val="en-US"/>
-        </w:rPr>
-        <w:t xml:space="preserve"> Tatu Piippo</w:t>
+        <w:t>L298N motor driver</w:t>
       </w:r>
     </w:p>
     <w:p>
@@ -782,6 +725,14 @@
           <w:lang w:val="en-US"/>
         </w:rPr>
         <w:t xml:space="preserve"> </w:t>
+      </w:r>
+      <w:r>
+        <w:rPr>
+          <w:b/>
+          <w:color w:val="auto"/>
+          <w:lang w:val="en-US"/>
+        </w:rPr>
+        <w:t>Results</w:t>
       </w:r>
       <w:r>
         <w:rPr>
@@ -789,45 +740,35 @@
           <w:color w:val="FF0000"/>
           <w:lang w:val="en-US"/>
         </w:rPr>
-        <w:t>Resul</w:t>
-      </w:r>
-      <w:r>
-        <w:rPr>
-          <w:b/>
-          <w:color w:val="FF0000"/>
-          <w:lang w:val="en-US"/>
-        </w:rPr>
-        <w:t xml:space="preserve">ts </w:t>
-      </w:r>
-      <w:r>
-        <w:rPr>
-          <w:color w:val="FF0000"/>
-          <w:lang w:val="en-US"/>
-        </w:rPr>
-        <w:t xml:space="preserve">New Android application was created. In future, same source code base </w:t>
-      </w:r>
-      <w:r>
-        <w:rPr>
-          <w:color w:val="FF0000"/>
-          <w:lang w:val="en-US"/>
-        </w:rPr>
-        <w:t>can be used to build application for other platforms.</w:t>
-      </w:r>
-    </w:p>
-    <w:p>
-      <w:pPr>
-        <w:ind w:left="19" w:right="0"/>
-        <w:rPr>
-          <w:color w:val="FF0000"/>
-          <w:lang w:val="en-US"/>
-        </w:rPr>
-      </w:pPr>
-      <w:r>
-        <w:rPr>
-          <w:color w:val="FF0000"/>
-          <w:lang w:val="en-US"/>
-        </w:rPr>
-        <w:t>New information services can be easily added to the application and server.</w:t>
+        <w:t xml:space="preserve"> </w:t>
+      </w:r>
+      <w:r>
+        <w:rPr>
+          <w:color w:val="auto"/>
+          <w:lang w:val="en-US"/>
+        </w:rPr>
+        <w:t xml:space="preserve">In the time we were given we </w:t>
+      </w:r>
+      <w:r>
+        <w:rPr>
+          <w:color w:val="auto"/>
+          <w:lang w:val="en-US"/>
+        </w:rPr>
+        <w:t>got the line following AI working and also</w:t>
+      </w:r>
+      <w:r>
+        <w:rPr>
+          <w:color w:val="auto"/>
+          <w:lang w:val="en-US"/>
+        </w:rPr>
+        <w:t xml:space="preserve"> both manual controlling types (IR and Bluetooth). In the</w:t>
+      </w:r>
+      <w:r>
+        <w:rPr>
+          <w:color w:val="auto"/>
+          <w:lang w:val="en-US"/>
+        </w:rPr>
+        <w:t xml:space="preserve"> future we can use the same principals of the android code to create Bluetooth controlling for IOS or Windows phones.</w:t>
       </w:r>
     </w:p>
     <w:p>
@@ -835,13 +776,90 @@
         <w:pStyle w:val="Heading1"/>
         <w:ind w:left="19"/>
         <w:rPr>
-          <w:color w:val="FF0000"/>
-          <w:lang w:val="en-US"/>
-        </w:rPr>
-      </w:pPr>
-      <w:r>
-        <w:rPr>
-          <w:color w:val="FF0000"/>
+          <w:color w:val="auto"/>
+          <w:lang w:val="en-US"/>
+        </w:rPr>
+      </w:pPr>
+      <w:r>
+        <w:rPr>
+          <w:noProof/>
+          <w:color w:val="auto"/>
+        </w:rPr>
+        <w:drawing>
+          <wp:inline distT="0" distB="0" distL="0" distR="0">
+            <wp:extent cx="2560955" cy="3267260"/>
+            <wp:effectExtent l="0" t="0" r="0" b="9525"/>
+            <wp:docPr id="5" name="Picture 5" descr="C:\Users\t4pita00\Downloads\unnamed (1).jpg"/>
+            <wp:cNvGraphicFramePr>
+              <a:graphicFrameLocks xmlns:a="http://schemas.openxmlformats.org/drawingml/2006/main" noChangeAspect="1"/>
+            </wp:cNvGraphicFramePr>
+            <a:graphic xmlns:a="http://schemas.openxmlformats.org/drawingml/2006/main">
+              <a:graphicData uri="http://schemas.openxmlformats.org/drawingml/2006/picture">
+                <pic:pic xmlns:pic="http://schemas.openxmlformats.org/drawingml/2006/picture">
+                  <pic:nvPicPr>
+                    <pic:cNvPr id="0" name="Picture 2" descr="C:\Users\t4pita00\Downloads\unnamed (1).jpg"/>
+                    <pic:cNvPicPr>
+                      <a:picLocks noChangeAspect="1" noChangeArrowheads="1"/>
+                    </pic:cNvPicPr>
+                  </pic:nvPicPr>
+                  <pic:blipFill>
+                    <a:blip r:embed="rId7">
+                      <a:extLst>
+                        <a:ext uri="{28A0092B-C50C-407E-A947-70E740481C1C}">
+                          <a14:useLocalDpi xmlns:a14="http://schemas.microsoft.com/office/drawing/2010/main" val="0"/>
+                        </a:ext>
+                      </a:extLst>
+                    </a:blip>
+                    <a:srcRect/>
+                    <a:stretch>
+                      <a:fillRect/>
+                    </a:stretch>
+                  </pic:blipFill>
+                  <pic:spPr bwMode="auto">
+                    <a:xfrm>
+                      <a:off x="0" y="0"/>
+                      <a:ext cx="2560955" cy="3267260"/>
+                    </a:xfrm>
+                    <a:prstGeom prst="rect">
+                      <a:avLst/>
+                    </a:prstGeom>
+                    <a:noFill/>
+                    <a:ln>
+                      <a:noFill/>
+                    </a:ln>
+                  </pic:spPr>
+                </pic:pic>
+              </a:graphicData>
+            </a:graphic>
+          </wp:inline>
+        </w:drawing>
+      </w:r>
+    </w:p>
+    <w:p>
+      <w:pPr>
+        <w:rPr>
+          <w:lang w:val="en-US"/>
+        </w:rPr>
+      </w:pPr>
+      <w:r>
+        <w:rPr>
+          <w:lang w:val="en-US"/>
+        </w:rPr>
+        <w:t>FIGURE 3. Bottom view of the car</w:t>
+      </w:r>
+    </w:p>
+    <w:p>
+      <w:pPr>
+        <w:pStyle w:val="Heading1"/>
+        <w:ind w:left="19"/>
+        <w:rPr>
+          <w:color w:val="auto"/>
+          <w:lang w:val="en-US"/>
+        </w:rPr>
+      </w:pPr>
+      <w:r>
+        <w:rPr>
+          <w:color w:val="auto"/>
           <w:lang w:val="en-US"/>
         </w:rPr>
         <w:t>Conclusions</w:t>
@@ -851,30 +869,90 @@
       <w:pPr>
         <w:ind w:left="19" w:right="0"/>
         <w:rPr>
-          <w:color w:val="FF0000"/>
-          <w:lang w:val="en-US"/>
-        </w:rPr>
-      </w:pPr>
-      <w:r>
-        <w:rPr>
-          <w:color w:val="FF0000"/>
-          <w:lang w:val="en-US"/>
-        </w:rPr>
-        <w:t>Web technologies can be successfully used</w:t>
-      </w:r>
-      <w:r>
-        <w:rPr>
-          <w:color w:val="FF0000"/>
-          <w:lang w:val="en-US"/>
-        </w:rPr>
-        <w:t xml:space="preserve"> in implementation of mobile device applications. However, there may be challenges in this approach from performance requirements of the software. To adapt the solution in other projects, it is necessary to evaluate how technology suits the application req</w:t>
-      </w:r>
-      <w:r>
-        <w:rPr>
-          <w:color w:val="FF0000"/>
-          <w:lang w:val="en-US"/>
-        </w:rPr>
-        <w:t>uirements.</w:t>
+          <w:color w:val="auto"/>
+          <w:lang w:val="en-US"/>
+        </w:rPr>
+      </w:pPr>
+      <w:r>
+        <w:rPr>
+          <w:color w:val="auto"/>
+          <w:lang w:val="en-US"/>
+        </w:rPr>
+        <w:t xml:space="preserve">Arduino can be used quite effectively to make small robotic devices. </w:t>
+      </w:r>
+      <w:r>
+        <w:rPr>
+          <w:color w:val="auto"/>
+          <w:lang w:val="en-US"/>
+        </w:rPr>
+        <w:t>The car</w:t>
+      </w:r>
+      <w:bookmarkStart w:id="0" w:name="_GoBack"/>
+      <w:bookmarkEnd w:id="0"/>
+      <w:r>
+        <w:rPr>
+          <w:color w:val="auto"/>
+          <w:lang w:val="en-US"/>
+        </w:rPr>
+        <w:t xml:space="preserve"> project </w:t>
+      </w:r>
+      <w:r>
+        <w:rPr>
+          <w:color w:val="auto"/>
+          <w:lang w:val="en-US"/>
+        </w:rPr>
+        <w:t xml:space="preserve">currently </w:t>
+      </w:r>
+      <w:r>
+        <w:rPr>
+          <w:color w:val="auto"/>
+          <w:lang w:val="en-US"/>
+        </w:rPr>
+        <w:t>uses all of</w:t>
+      </w:r>
+      <w:r>
+        <w:rPr>
+          <w:color w:val="auto"/>
+          <w:lang w:val="en-US"/>
+        </w:rPr>
+        <w:t xml:space="preserve"> the digital pins of the Arduino. </w:t>
+      </w:r>
+      <w:r>
+        <w:rPr>
+          <w:color w:val="auto"/>
+          <w:lang w:val="en-US"/>
+        </w:rPr>
+        <w:t>So i</w:t>
+      </w:r>
+      <w:r>
+        <w:rPr>
+          <w:color w:val="auto"/>
+          <w:lang w:val="en-US"/>
+        </w:rPr>
+        <w:t xml:space="preserve">f we were to create something slightly more complex the </w:t>
+      </w:r>
+      <w:proofErr w:type="spellStart"/>
+      <w:r>
+        <w:rPr>
+          <w:color w:val="auto"/>
+          <w:lang w:val="en-US"/>
+        </w:rPr>
+        <w:t>arduinos</w:t>
+      </w:r>
+      <w:proofErr w:type="spellEnd"/>
+      <w:r>
+        <w:rPr>
+          <w:color w:val="auto"/>
+          <w:lang w:val="en-US"/>
+        </w:rPr>
+        <w:t xml:space="preserve"> digital pin count wouldn’t be enough to suppo</w:t>
+      </w:r>
+      <w:r>
+        <w:rPr>
+          <w:color w:val="auto"/>
+          <w:lang w:val="en-US"/>
+        </w:rPr>
+        <w:t>rt the features and we would have think about using a different board or perhaps more than one Arduino which could communicate between themselves.</w:t>
       </w:r>
     </w:p>
     <w:p>

</xml_diff>